<commit_message>
Team meeting, Project Schedule update
</commit_message>
<xml_diff>
--- a/Meeting Minutes/Minutes Template.docx
+++ b/Meeting Minutes/Minutes Template.docx
@@ -18,13 +18,13 @@
         <w:sdtContent>
           <w:proofErr w:type="gramStart"/>
           <w:r>
-            <w:t>2</w:t>
+            <w:t>5</w:t>
           </w:r>
           <w:r>
             <w:rPr>
               <w:vertAlign w:val="superscript"/>
             </w:rPr>
-            <w:t>nd</w:t>
+            <w:t>th</w:t>
           </w:r>
           <w:r>
             <w:t xml:space="preserve"> </w:t>
@@ -37,16 +37,10 @@
             <w:t xml:space="preserve">, </w:t>
           </w:r>
           <w:r>
-            <w:t>Wednesday</w:t>
-          </w:r>
-          <w:r>
-            <w:t xml:space="preserve"> 2</w:t>
-          </w:r>
-          <w:r>
-            <w:t>2</w:t>
-          </w:r>
-          <w:r>
-            <w:t>/4/15</w:t>
+            <w:t>Monday 1/6</w:t>
+          </w:r>
+          <w:r>
+            <w:t>/15</w:t>
           </w:r>
         </w:sdtContent>
       </w:sdt>
@@ -68,13 +62,19 @@
         <w:rPr>
           <w:rStyle w:val="SubtleEmphasis"/>
         </w:rPr>
-        <w:t>20/4/15 1</w:t>
+        <w:t>1/6/15</w:t>
       </w:r>
       <w:r>
         <w:rPr>
           <w:rStyle w:val="SubtleEmphasis"/>
         </w:rPr>
-        <w:t>6</w:t>
+        <w:t xml:space="preserve"> 1</w:t>
+      </w:r>
+      <w:r>
+        <w:rPr>
+          <w:rStyle w:val="SubtleEmphasis"/>
+        </w:rPr>
+        <w:t>2</w:t>
       </w:r>
       <w:r>
         <w:rPr>
@@ -86,7 +86,7 @@
         <w:rPr>
           <w:rStyle w:val="SubtleEmphasis"/>
         </w:rPr>
-        <w:t>20</w:t>
+        <w:t>14</w:t>
       </w:r>
       <w:r>
         <w:rPr>
@@ -121,7 +121,27 @@
             <w:rPr>
               <w:rStyle w:val="SubtleEmphasis"/>
             </w:rPr>
-            <w:t>MI Library</w:t>
+            <w:t xml:space="preserve">MI </w:t>
+          </w:r>
+          <w:r>
+            <w:rPr>
+              <w:rStyle w:val="SubtleEmphasis"/>
+            </w:rPr>
+            <w:t>“</w:t>
+          </w:r>
+          <w:proofErr w:type="spellStart"/>
+          <w:r>
+            <w:rPr>
+              <w:rStyle w:val="SubtleEmphasis"/>
+            </w:rPr>
+            <w:t>Biergarten</w:t>
+          </w:r>
+          <w:proofErr w:type="spellEnd"/>
+          <w:r>
+            <w:rPr>
+              <w:rStyle w:val="SubtleEmphasis"/>
+            </w:rPr>
+            <w:t>”</w:t>
           </w:r>
         </w:sdtContent>
       </w:sdt>
@@ -348,9 +368,6 @@
                       <w:r>
                         <w:t>Stefan</w:t>
                       </w:r>
-                      <w:r>
-                        <w:t>, Fin</w:t>
-                      </w:r>
                     </w:p>
                   </w:tc>
                 </w:sdtContent>
@@ -525,7 +542,13 @@
             <w:rPr>
               <w:rStyle w:val="SubtleEmphasis"/>
             </w:rPr>
-            <w:t>15 min</w:t>
+            <w:t>30</w:t>
+          </w:r>
+          <w:r>
+            <w:rPr>
+              <w:rStyle w:val="SubtleEmphasis"/>
+            </w:rPr>
+            <w:t xml:space="preserve"> min</w:t>
           </w:r>
         </w:sdtContent>
       </w:sdt>
@@ -559,7 +582,7 @@
               <w:rStyle w:val="SubtleEmphasis"/>
               <w:b/>
             </w:rPr>
-            <w:t>Dataset</w:t>
+            <w:t>Update Project Schedule</w:t>
           </w:r>
         </w:sdtContent>
       </w:sdt>
@@ -586,12 +609,14 @@
           </w:rPr>
         </w:sdtEndPr>
         <w:sdtContent>
+          <w:proofErr w:type="gramStart"/>
           <w:r>
             <w:rPr>
               <w:rStyle w:val="SubtleEmphasis"/>
             </w:rPr>
-            <w:t>Stefan</w:t>
-          </w:r>
+            <w:t>n/a</w:t>
+          </w:r>
+          <w:proofErr w:type="gramEnd"/>
         </w:sdtContent>
       </w:sdt>
     </w:p>
@@ -616,10 +641,7 @@
         <w:sdtEndPr/>
         <w:sdtContent>
           <w:r>
-            <w:t>Face datasets that are publicly available</w:t>
-          </w:r>
-          <w:r>
-            <w:t xml:space="preserve"> are not as large as we would like. Bigger data set cost money and are usually limited to faces from a few hundred individuals</w:t>
+            <w:t>Looking into our project schedule, we were surprised: We are right were we wanted to be, but more detailed tasks should be made.</w:t>
           </w:r>
         </w:sdtContent>
       </w:sdt>
@@ -645,7 +667,10 @@
         <w:sdtEndPr/>
         <w:sdtContent>
           <w:r>
-            <w:t>The “Labeled Faces in the Wild” dataset will be used for now to create proof of concept and booth. We might ditch this dataset and chose a different application in the second half of the semester, when we want to seriously test different methods on big data.</w:t>
+            <w:t>Define “owners”</w:t>
+          </w:r>
+          <w:r>
+            <w:t xml:space="preserve"> for different algorithms, update schedule in meeting.</w:t>
           </w:r>
         </w:sdtContent>
       </w:sdt>
@@ -662,8 +687,8 @@
         <w:tblDescription w:val="Action items 1"/>
       </w:tblPr>
       <w:tblGrid>
-        <w:gridCol w:w="6300"/>
-        <w:gridCol w:w="2250"/>
+        <w:gridCol w:w="6096"/>
+        <w:gridCol w:w="2454"/>
         <w:gridCol w:w="2250"/>
       </w:tblGrid>
       <w:tr>
@@ -672,7 +697,7 @@
         </w:trPr>
         <w:tc>
           <w:tcPr>
-            <w:tcW w:w="6300" w:type="dxa"/>
+            <w:tcW w:w="6096" w:type="dxa"/>
           </w:tcPr>
           <w:p>
             <w:pPr>
@@ -686,7 +711,7 @@
         </w:tc>
         <w:tc>
           <w:tcPr>
-            <w:tcW w:w="2250" w:type="dxa"/>
+            <w:tcW w:w="2454" w:type="dxa"/>
           </w:tcPr>
           <w:p>
             <w:pPr>
@@ -726,14 +751,14 @@
           <w:sdtContent>
             <w:tc>
               <w:tcPr>
-                <w:tcW w:w="6300" w:type="dxa"/>
+                <w:tcW w:w="6096" w:type="dxa"/>
               </w:tcPr>
               <w:p>
                 <w:pPr>
                   <w:spacing w:after="0"/>
                 </w:pPr>
                 <w:r>
-                  <w:t>Preprocess dataset for further use</w:t>
+                  <w:t>Implement SQN</w:t>
                 </w:r>
               </w:p>
             </w:tc>
@@ -751,7 +776,7 @@
           <w:sdtContent>
             <w:tc>
               <w:tcPr>
-                <w:tcW w:w="2250" w:type="dxa"/>
+                <w:tcW w:w="2454" w:type="dxa"/>
               </w:tcPr>
               <w:p>
                 <w:pPr>
@@ -759,6 +784,9 @@
                 </w:pPr>
                 <w:r>
                   <w:t>Stefan</w:t>
+                </w:r>
+                <w:r>
+                  <w:t>, support: Roland</w:t>
                 </w:r>
               </w:p>
             </w:tc>
@@ -777,10 +805,22 @@
               <w:ind w:left="0"/>
             </w:pPr>
             <w:r>
-              <w:t>Jour Fixe, Mon 27/4</w:t>
+              <w:t>Wed</w:t>
             </w:r>
             <w:r>
-              <w:t xml:space="preserve"> (?)</w:t>
+              <w:t xml:space="preserve">, </w:t>
+            </w:r>
+            <w:r>
+              <w:t>Jun</w:t>
+            </w:r>
+            <w:r>
+              <w:t xml:space="preserve"> </w:t>
+            </w:r>
+            <w:r>
+              <w:t>10</w:t>
+            </w:r>
+            <w:r>
+              <w:t xml:space="preserve"> </w:t>
             </w:r>
           </w:p>
         </w:tc>
@@ -798,14 +838,14 @@
           <w:sdtContent>
             <w:tc>
               <w:tcPr>
-                <w:tcW w:w="6300" w:type="dxa"/>
+                <w:tcW w:w="6096" w:type="dxa"/>
               </w:tcPr>
               <w:p>
                 <w:pPr>
                   <w:spacing w:after="0"/>
                 </w:pPr>
                 <w:r>
-                  <w:t>Ask at the chair of ML/CV whether they have access to one of the non-free datasets</w:t>
+                  <w:t>Implement Proximal Method</w:t>
                 </w:r>
               </w:p>
             </w:tc>
@@ -823,15 +863,20 @@
           <w:sdtContent>
             <w:tc>
               <w:tcPr>
-                <w:tcW w:w="2250" w:type="dxa"/>
+                <w:tcW w:w="2454" w:type="dxa"/>
               </w:tcPr>
               <w:p>
                 <w:pPr>
                   <w:spacing w:after="0"/>
                 </w:pPr>
                 <w:r>
-                  <w:t>Stefan, Stan (??)</w:t>
+                  <w:t xml:space="preserve">Fin, </w:t>
                 </w:r>
+                <w:proofErr w:type="spellStart"/>
+                <w:r>
+                  <w:t>Jakob</w:t>
+                </w:r>
+                <w:proofErr w:type="spellEnd"/>
               </w:p>
             </w:tc>
           </w:sdtContent>
@@ -846,7 +891,49 @@
               <w:ind w:left="0"/>
             </w:pPr>
             <w:r>
-              <w:t>-/-</w:t>
+              <w:t xml:space="preserve"> -“-</w:t>
+            </w:r>
+          </w:p>
+        </w:tc>
+      </w:tr>
+      <w:tr>
+        <w:tc>
+          <w:tcPr>
+            <w:tcW w:w="6096" w:type="dxa"/>
+          </w:tcPr>
+          <w:p>
+            <w:pPr>
+              <w:spacing w:after="0"/>
+            </w:pPr>
+            <w:r>
+              <w:t>Dictionary Learning</w:t>
+            </w:r>
+          </w:p>
+        </w:tc>
+        <w:tc>
+          <w:tcPr>
+            <w:tcW w:w="2454" w:type="dxa"/>
+          </w:tcPr>
+          <w:p>
+            <w:pPr>
+              <w:spacing w:after="0"/>
+            </w:pPr>
+            <w:r>
+              <w:t>Stan</w:t>
+            </w:r>
+          </w:p>
+        </w:tc>
+        <w:tc>
+          <w:tcPr>
+            <w:tcW w:w="2250" w:type="dxa"/>
+          </w:tcPr>
+          <w:p>
+            <w:pPr>
+              <w:spacing w:after="0"/>
+              <w:ind w:left="0"/>
+            </w:pPr>
+            <w:r>
+              <w:t>-“-</w:t>
             </w:r>
           </w:p>
         </w:tc>
@@ -857,548 +944,6 @@
         <w:pStyle w:val="Subtitle"/>
       </w:pPr>
       <w:r>
-        <w:t xml:space="preserve">Time allotted | </w:t>
-      </w:r>
-      <w:sdt>
-        <w:sdtPr>
-          <w:rPr>
-            <w:rStyle w:val="SubtleEmphasis"/>
-          </w:rPr>
-          <w:id w:val="-1825570311"/>
-          <w:placeholder>
-            <w:docPart w:val="2E9D8C64A4B54BE69F1356F389959478"/>
-          </w:placeholder>
-          <w15:appearance w15:val="hidden"/>
-        </w:sdtPr>
-        <w:sdtEndPr>
-          <w:rPr>
-            <w:rStyle w:val="DefaultParagraphFont"/>
-            <w:i w:val="0"/>
-            <w:iCs w:val="0"/>
-            <w:color w:val="9F2936" w:themeColor="accent2"/>
-          </w:rPr>
-        </w:sdtEndPr>
-        <w:sdtContent>
-          <w:r>
-            <w:rPr>
-              <w:rStyle w:val="SubtleEmphasis"/>
-            </w:rPr>
-            <w:t>5 min</w:t>
-          </w:r>
-        </w:sdtContent>
-      </w:sdt>
-      <w:r>
-        <w:t xml:space="preserve"> | Agenda topic </w:t>
-      </w:r>
-      <w:sdt>
-        <w:sdtPr>
-          <w:rPr>
-            <w:rStyle w:val="SubtleEmphasis"/>
-          </w:rPr>
-          <w:id w:val="-155380706"/>
-          <w:placeholder>
-            <w:docPart w:val="28203EF9FDE24FC28F0F78162E9447C7"/>
-          </w:placeholder>
-          <w15:appearance w15:val="hidden"/>
-        </w:sdtPr>
-        <w:sdtEndPr>
-          <w:rPr>
-            <w:rStyle w:val="DefaultParagraphFont"/>
-            <w:i w:val="0"/>
-            <w:iCs w:val="0"/>
-            <w:color w:val="9F2936" w:themeColor="accent2"/>
-          </w:rPr>
-        </w:sdtEndPr>
-        <w:sdtContent>
-          <w:r>
-            <w:rPr>
-              <w:rStyle w:val="SubtleEmphasis"/>
-              <w:b/>
-            </w:rPr>
-            <w:t xml:space="preserve">Planning, Meeting minutes </w:t>
-          </w:r>
-        </w:sdtContent>
-      </w:sdt>
-      <w:r>
-        <w:t xml:space="preserve"> | Presenter </w:t>
-      </w:r>
-      <w:sdt>
-        <w:sdtPr>
-          <w:rPr>
-            <w:rStyle w:val="SubtleEmphasis"/>
-          </w:rPr>
-          <w:id w:val="396180210"/>
-          <w:placeholder>
-            <w:docPart w:val="F8A90CA7502047C8BE8F7E584B68C10D"/>
-          </w:placeholder>
-          <w15:appearance w15:val="hidden"/>
-        </w:sdtPr>
-        <w:sdtEndPr>
-          <w:rPr>
-            <w:rStyle w:val="DefaultParagraphFont"/>
-            <w:i w:val="0"/>
-            <w:iCs w:val="0"/>
-            <w:color w:val="9F2936" w:themeColor="accent2"/>
-          </w:rPr>
-        </w:sdtEndPr>
-        <w:sdtContent>
-          <w:proofErr w:type="gramStart"/>
-          <w:r>
-            <w:rPr>
-              <w:rStyle w:val="SubtleEmphasis"/>
-            </w:rPr>
-            <w:t>n/a</w:t>
-          </w:r>
-          <w:proofErr w:type="gramEnd"/>
-        </w:sdtContent>
-      </w:sdt>
-    </w:p>
-    <w:p>
-      <w:r>
-        <w:rPr>
-          <w:b/>
-        </w:rPr>
-        <w:t>Discussion</w:t>
-      </w:r>
-      <w:r>
-        <w:t xml:space="preserve"> </w:t>
-      </w:r>
-      <w:sdt>
-        <w:sdtPr>
-          <w:id w:val="-1280257872"/>
-          <w:placeholder>
-            <w:docPart w:val="7E71FBA382934E99B0AB633297EF4BDB"/>
-          </w:placeholder>
-          <w15:appearance w15:val="hidden"/>
-        </w:sdtPr>
-        <w:sdtEndPr/>
-        <w:sdtContent>
-          <w:r>
-            <w:t xml:space="preserve">We need to be able to provide meeting minutes and times worked of each member. Stefan proposes using </w:t>
-          </w:r>
-          <w:proofErr w:type="spellStart"/>
-          <w:r>
-            <w:t>burndown</w:t>
-          </w:r>
-          <w:proofErr w:type="spellEnd"/>
-          <w:r>
-            <w:t xml:space="preserve"> charts. Reactions are mixed. Stan proposes using a </w:t>
-          </w:r>
-          <w:proofErr w:type="spellStart"/>
-          <w:r>
-            <w:t>colorscheme</w:t>
-          </w:r>
-          <w:proofErr w:type="spellEnd"/>
-          <w:r>
-            <w:t xml:space="preserve"> of “</w:t>
-          </w:r>
-          <w:proofErr w:type="spellStart"/>
-          <w:r>
-            <w:t>todo</w:t>
-          </w:r>
-          <w:proofErr w:type="spellEnd"/>
-          <w:r>
-            <w:t>”, “in progress”, “done” in the Project Schedule.</w:t>
-          </w:r>
-        </w:sdtContent>
-      </w:sdt>
-    </w:p>
-    <w:p>
-      <w:r>
-        <w:rPr>
-          <w:b/>
-        </w:rPr>
-        <w:t>Conclusion</w:t>
-      </w:r>
-      <w:r>
-        <w:t xml:space="preserve"> </w:t>
-      </w:r>
-      <w:r>
-        <w:t>see below</w:t>
-      </w:r>
-    </w:p>
-    <w:tbl>
-      <w:tblPr>
-        <w:tblW w:w="5000" w:type="pct"/>
-        <w:tblLayout w:type="fixed"/>
-        <w:tblCellMar>
-          <w:left w:w="0" w:type="dxa"/>
-          <w:right w:w="0" w:type="dxa"/>
-        </w:tblCellMar>
-        <w:tblLook w:val="04A0" w:firstRow="1" w:lastRow="0" w:firstColumn="1" w:lastColumn="0" w:noHBand="0" w:noVBand="1"/>
-        <w:tblDescription w:val="Action items 1"/>
-      </w:tblPr>
-      <w:tblGrid>
-        <w:gridCol w:w="6300"/>
-        <w:gridCol w:w="2250"/>
-        <w:gridCol w:w="2250"/>
-      </w:tblGrid>
-      <w:tr>
-        <w:trPr>
-          <w:tblHeader/>
-        </w:trPr>
-        <w:tc>
-          <w:tcPr>
-            <w:tcW w:w="6300" w:type="dxa"/>
-          </w:tcPr>
-          <w:p>
-            <w:pPr>
-              <w:pStyle w:val="Heading2"/>
-              <w:spacing w:after="0"/>
-            </w:pPr>
-            <w:r>
-              <w:t>Action items</w:t>
-            </w:r>
-          </w:p>
-        </w:tc>
-        <w:tc>
-          <w:tcPr>
-            <w:tcW w:w="2250" w:type="dxa"/>
-          </w:tcPr>
-          <w:p>
-            <w:pPr>
-              <w:pStyle w:val="Heading2"/>
-              <w:spacing w:after="0"/>
-            </w:pPr>
-            <w:r>
-              <w:t>Person responsible</w:t>
-            </w:r>
-          </w:p>
-        </w:tc>
-        <w:tc>
-          <w:tcPr>
-            <w:tcW w:w="2250" w:type="dxa"/>
-          </w:tcPr>
-          <w:p>
-            <w:pPr>
-              <w:pStyle w:val="Heading2"/>
-              <w:spacing w:after="0"/>
-            </w:pPr>
-            <w:r>
-              <w:t>Deadline</w:t>
-            </w:r>
-          </w:p>
-        </w:tc>
-      </w:tr>
-      <w:tr>
-        <w:sdt>
-          <w:sdtPr>
-            <w:id w:val="-1863120503"/>
-            <w:placeholder>
-              <w:docPart w:val="94B0B3B85C084BEBB3E042972A6058F9"/>
-            </w:placeholder>
-            <w15:appearance w15:val="hidden"/>
-          </w:sdtPr>
-          <w:sdtEndPr/>
-          <w:sdtContent>
-            <w:tc>
-              <w:tcPr>
-                <w:tcW w:w="6300" w:type="dxa"/>
-              </w:tcPr>
-              <w:p>
-                <w:pPr>
-                  <w:spacing w:after="0"/>
-                </w:pPr>
-                <w:r>
-                  <w:t>Change colors in project schedule</w:t>
-                </w:r>
-              </w:p>
-            </w:tc>
-          </w:sdtContent>
-        </w:sdt>
-        <w:sdt>
-          <w:sdtPr>
-            <w:id w:val="280078086"/>
-            <w:placeholder>
-              <w:docPart w:val="D5DC17D8C73048DBB1585859C3DFF0C8"/>
-            </w:placeholder>
-            <w15:appearance w15:val="hidden"/>
-          </w:sdtPr>
-          <w:sdtEndPr/>
-          <w:sdtContent>
-            <w:tc>
-              <w:tcPr>
-                <w:tcW w:w="2250" w:type="dxa"/>
-              </w:tcPr>
-              <w:p>
-                <w:pPr>
-                  <w:spacing w:after="0"/>
-                </w:pPr>
-                <w:r>
-                  <w:t>Stefan</w:t>
-                </w:r>
-              </w:p>
-            </w:tc>
-          </w:sdtContent>
-        </w:sdt>
-        <w:tc>
-          <w:tcPr>
-            <w:tcW w:w="2250" w:type="dxa"/>
-          </w:tcPr>
-          <w:p>
-            <w:pPr>
-              <w:spacing w:after="0"/>
-              <w:ind w:left="0"/>
-            </w:pPr>
-            <w:r>
-              <w:t>Jour Fixe, Mon 27/4</w:t>
-            </w:r>
-          </w:p>
-        </w:tc>
-      </w:tr>
-    </w:tbl>
-    <w:p>
-      <w:pPr>
-        <w:pStyle w:val="Subtitle"/>
-      </w:pPr>
-      <w:r>
-        <w:t xml:space="preserve">Time allotted | </w:t>
-      </w:r>
-      <w:sdt>
-        <w:sdtPr>
-          <w:rPr>
-            <w:rStyle w:val="SubtleEmphasis"/>
-          </w:rPr>
-          <w:id w:val="-2078744012"/>
-          <w:placeholder>
-            <w:docPart w:val="2BB9475A5FB84DC792EED9FDEBF59EA1"/>
-          </w:placeholder>
-          <w15:appearance w15:val="hidden"/>
-        </w:sdtPr>
-        <w:sdtEndPr>
-          <w:rPr>
-            <w:rStyle w:val="DefaultParagraphFont"/>
-            <w:i w:val="0"/>
-            <w:iCs w:val="0"/>
-            <w:color w:val="9F2936" w:themeColor="accent2"/>
-          </w:rPr>
-        </w:sdtEndPr>
-        <w:sdtContent>
-          <w:r>
-            <w:rPr>
-              <w:rStyle w:val="SubtleEmphasis"/>
-            </w:rPr>
-            <w:t>1.5</w:t>
-          </w:r>
-          <w:r>
-            <w:rPr>
-              <w:rStyle w:val="SubtleEmphasis"/>
-            </w:rPr>
-            <w:t xml:space="preserve"> </w:t>
-          </w:r>
-          <w:r>
-            <w:rPr>
-              <w:rStyle w:val="SubtleEmphasis"/>
-            </w:rPr>
-            <w:t>hours</w:t>
-          </w:r>
-        </w:sdtContent>
-      </w:sdt>
-      <w:r>
-        <w:t xml:space="preserve"> | Agenda topic </w:t>
-      </w:r>
-      <w:sdt>
-        <w:sdtPr>
-          <w:rPr>
-            <w:rStyle w:val="SubtleEmphasis"/>
-          </w:rPr>
-          <w:id w:val="1028533650"/>
-          <w:placeholder>
-            <w:docPart w:val="40212A2C1D5446539CEFED53CD93FC66"/>
-          </w:placeholder>
-          <w15:appearance w15:val="hidden"/>
-        </w:sdtPr>
-        <w:sdtEndPr>
-          <w:rPr>
-            <w:rStyle w:val="DefaultParagraphFont"/>
-            <w:i w:val="0"/>
-            <w:iCs w:val="0"/>
-            <w:color w:val="9F2936" w:themeColor="accent2"/>
-          </w:rPr>
-        </w:sdtEndPr>
-        <w:sdtContent>
-          <w:r>
-            <w:rPr>
-              <w:rStyle w:val="SubtleEmphasis"/>
-              <w:b/>
-            </w:rPr>
-            <w:t>Tutorials</w:t>
-          </w:r>
-          <w:r>
-            <w:rPr>
-              <w:rStyle w:val="SubtleEmphasis"/>
-              <w:b/>
-            </w:rPr>
-            <w:t xml:space="preserve"> </w:t>
-          </w:r>
-        </w:sdtContent>
-      </w:sdt>
-      <w:r>
-        <w:t xml:space="preserve"> | Presenter </w:t>
-      </w:r>
-      <w:sdt>
-        <w:sdtPr>
-          <w:rPr>
-            <w:rStyle w:val="SubtleEmphasis"/>
-          </w:rPr>
-          <w:id w:val="-1945222192"/>
-          <w:placeholder>
-            <w:docPart w:val="E9E9368A017041D2B0BF3D23A5E8E45A"/>
-          </w:placeholder>
-          <w15:appearance w15:val="hidden"/>
-        </w:sdtPr>
-        <w:sdtEndPr>
-          <w:rPr>
-            <w:rStyle w:val="DefaultParagraphFont"/>
-            <w:i w:val="0"/>
-            <w:iCs w:val="0"/>
-            <w:color w:val="9F2936" w:themeColor="accent2"/>
-          </w:rPr>
-        </w:sdtEndPr>
-        <w:sdtContent>
-          <w:r>
-            <w:rPr>
-              <w:rStyle w:val="SubtleEmphasis"/>
-            </w:rPr>
-            <w:t>Roland, Stan</w:t>
-          </w:r>
-        </w:sdtContent>
-      </w:sdt>
-    </w:p>
-    <w:p>
-      <w:r>
-        <w:rPr>
-          <w:b/>
-        </w:rPr>
-        <w:t>Discussion</w:t>
-      </w:r>
-      <w:r>
-        <w:t xml:space="preserve"> </w:t>
-      </w:r>
-      <w:sdt>
-        <w:sdtPr>
-          <w:id w:val="-936049866"/>
-          <w:placeholder>
-            <w:docPart w:val="FA01A6A267704DC9B283E8EDA71E590C"/>
-          </w:placeholder>
-          <w15:appearance w15:val="hidden"/>
-        </w:sdtPr>
-        <w:sdtContent>
-          <w:r>
-            <w:t xml:space="preserve">Roland and Stan present tutorials on principal component analysis and </w:t>
-          </w:r>
-          <w:proofErr w:type="spellStart"/>
-          <w:r>
-            <w:t>eigenfaces</w:t>
-          </w:r>
-          <w:proofErr w:type="spellEnd"/>
-          <w:r>
-            <w:t>, respectively and answer questions.</w:t>
-          </w:r>
-        </w:sdtContent>
-      </w:sdt>
-    </w:p>
-    <w:p>
-      <w:r>
-        <w:rPr>
-          <w:b/>
-        </w:rPr>
-        <w:t>Conclusion</w:t>
-      </w:r>
-      <w:r>
-        <w:t xml:space="preserve"> </w:t>
-      </w:r>
-      <w:r>
-        <w:t>-/-</w:t>
-      </w:r>
-    </w:p>
-    <w:tbl>
-      <w:tblPr>
-        <w:tblW w:w="5000" w:type="pct"/>
-        <w:tblLayout w:type="fixed"/>
-        <w:tblCellMar>
-          <w:left w:w="0" w:type="dxa"/>
-          <w:right w:w="0" w:type="dxa"/>
-        </w:tblCellMar>
-        <w:tblLook w:val="04A0" w:firstRow="1" w:lastRow="0" w:firstColumn="1" w:lastColumn="0" w:noHBand="0" w:noVBand="1"/>
-        <w:tblDescription w:val="Action items 1"/>
-      </w:tblPr>
-      <w:tblGrid>
-        <w:gridCol w:w="6300"/>
-        <w:gridCol w:w="2250"/>
-        <w:gridCol w:w="2250"/>
-      </w:tblGrid>
-      <w:tr>
-        <w:trPr>
-          <w:tblHeader/>
-        </w:trPr>
-        <w:tc>
-          <w:tcPr>
-            <w:tcW w:w="6300" w:type="dxa"/>
-          </w:tcPr>
-          <w:p>
-            <w:pPr>
-              <w:pStyle w:val="Heading2"/>
-              <w:spacing w:after="0"/>
-            </w:pPr>
-            <w:r>
-              <w:t>Action items</w:t>
-            </w:r>
-          </w:p>
-        </w:tc>
-        <w:tc>
-          <w:tcPr>
-            <w:tcW w:w="2250" w:type="dxa"/>
-          </w:tcPr>
-          <w:p>
-            <w:pPr>
-              <w:pStyle w:val="Heading2"/>
-              <w:spacing w:after="0"/>
-            </w:pPr>
-            <w:r>
-              <w:t>Person responsible</w:t>
-            </w:r>
-          </w:p>
-        </w:tc>
-        <w:tc>
-          <w:tcPr>
-            <w:tcW w:w="2250" w:type="dxa"/>
-          </w:tcPr>
-          <w:p>
-            <w:pPr>
-              <w:pStyle w:val="Heading2"/>
-              <w:spacing w:after="0"/>
-            </w:pPr>
-            <w:r>
-              <w:t>Deadline</w:t>
-            </w:r>
-          </w:p>
-        </w:tc>
-      </w:tr>
-      <w:tr>
-        <w:tc>
-          <w:tcPr>
-            <w:tcW w:w="10800" w:type="dxa"/>
-            <w:gridSpan w:val="3"/>
-          </w:tcPr>
-          <w:p>
-            <w:pPr>
-              <w:spacing w:after="0"/>
-              <w:ind w:left="0"/>
-            </w:pPr>
-            <w:r>
-              <w:t>(none)</w:t>
-            </w:r>
-          </w:p>
-        </w:tc>
-      </w:tr>
-    </w:tbl>
-    <w:p>
-      <w:pPr>
-        <w:pStyle w:val="Subtitle"/>
-      </w:pPr>
-      <w:r>
-        <w:lastRenderedPageBreak/>
         <w:t xml:space="preserve">Time allotted | </w:t>
       </w:r>
       <w:sdt>
@@ -1425,7 +970,7 @@
             <w:rPr>
               <w:rStyle w:val="SubtleEmphasis"/>
             </w:rPr>
-            <w:t>2 hours</w:t>
+            <w:t>15 min</w:t>
           </w:r>
         </w:sdtContent>
       </w:sdt>
@@ -1452,12 +997,21 @@
           </w:rPr>
         </w:sdtEndPr>
         <w:sdtContent>
+          <w:proofErr w:type="gramStart"/>
           <w:r>
             <w:rPr>
               <w:rStyle w:val="SubtleEmphasis"/>
               <w:b/>
             </w:rPr>
-            <w:t>Poster Design</w:t>
+            <w:t>Don’t</w:t>
+          </w:r>
+          <w:proofErr w:type="gramEnd"/>
+          <w:r>
+            <w:rPr>
+              <w:rStyle w:val="SubtleEmphasis"/>
+              <w:b/>
+            </w:rPr>
+            <w:t xml:space="preserve"> Call it ‘Hackathon’</w:t>
           </w:r>
           <w:r>
             <w:rPr>
@@ -1491,14 +1045,12 @@
           </w:rPr>
         </w:sdtEndPr>
         <w:sdtContent>
-          <w:proofErr w:type="gramStart"/>
           <w:r>
             <w:rPr>
               <w:rStyle w:val="SubtleEmphasis"/>
             </w:rPr>
             <w:t>n/a</w:t>
           </w:r>
-          <w:proofErr w:type="gramEnd"/>
         </w:sdtContent>
       </w:sdt>
     </w:p>
@@ -1520,33 +1072,10 @@
           </w:placeholder>
           <w15:appearance w15:val="hidden"/>
         </w:sdtPr>
+        <w:sdtEndPr/>
         <w:sdtContent>
           <w:r>
-            <w:t xml:space="preserve">Brainstorming of poster ideas. No </w:t>
-          </w:r>
-          <w:proofErr w:type="spellStart"/>
-          <w:r>
-            <w:t>genereal</w:t>
-          </w:r>
-          <w:proofErr w:type="spellEnd"/>
-          <w:r>
-            <w:t xml:space="preserve"> agreement is reached, other than that the poster shouldn’t contain </w:t>
-          </w:r>
-          <w:proofErr w:type="gramStart"/>
-          <w:r>
-            <w:t>either too much math, nor</w:t>
-          </w:r>
-          <w:proofErr w:type="gramEnd"/>
-          <w:r>
-            <w:t xml:space="preserve"> the word “</w:t>
-          </w:r>
-          <w:proofErr w:type="spellStart"/>
-          <w:r>
-            <w:t>eigenfaces</w:t>
-          </w:r>
-          <w:proofErr w:type="spellEnd"/>
-          <w:r>
-            <w:t xml:space="preserve">”. </w:t>
+            <w:t>We want to get out of the city for a few days.</w:t>
           </w:r>
         </w:sdtContent>
       </w:sdt>
@@ -1562,156 +1091,15 @@
         <w:t xml:space="preserve"> </w:t>
       </w:r>
       <w:r>
-        <w:t xml:space="preserve">Fin and </w:t>
-      </w:r>
-      <w:proofErr w:type="spellStart"/>
-      <w:r>
-        <w:t>Jakob</w:t>
-      </w:r>
-      <w:proofErr w:type="spellEnd"/>
-      <w:r>
-        <w:t xml:space="preserve"> will plot several sketches over the weekend, anyone else may feel free to contribute</w:t>
+        <w:t>Roland will ask his parents if we can use their house on Jun 20/21 – Jun 22</w:t>
       </w:r>
     </w:p>
-    <w:tbl>
-      <w:tblPr>
-        <w:tblW w:w="5000" w:type="pct"/>
-        <w:tblLayout w:type="fixed"/>
-        <w:tblCellMar>
-          <w:left w:w="0" w:type="dxa"/>
-          <w:right w:w="0" w:type="dxa"/>
-        </w:tblCellMar>
-        <w:tblLook w:val="04A0" w:firstRow="1" w:lastRow="0" w:firstColumn="1" w:lastColumn="0" w:noHBand="0" w:noVBand="1"/>
-        <w:tblDescription w:val="Action items 1"/>
-      </w:tblPr>
-      <w:tblGrid>
-        <w:gridCol w:w="6300"/>
-        <w:gridCol w:w="2250"/>
-        <w:gridCol w:w="2250"/>
-      </w:tblGrid>
-      <w:tr>
-        <w:trPr>
-          <w:tblHeader/>
-        </w:trPr>
-        <w:tc>
-          <w:tcPr>
-            <w:tcW w:w="6300" w:type="dxa"/>
-          </w:tcPr>
-          <w:p>
-            <w:pPr>
-              <w:pStyle w:val="Heading2"/>
-              <w:spacing w:after="0"/>
-            </w:pPr>
-            <w:r>
-              <w:t>Action items</w:t>
-            </w:r>
-          </w:p>
-        </w:tc>
-        <w:tc>
-          <w:tcPr>
-            <w:tcW w:w="2250" w:type="dxa"/>
-          </w:tcPr>
-          <w:p>
-            <w:pPr>
-              <w:pStyle w:val="Heading2"/>
-              <w:spacing w:after="0"/>
-            </w:pPr>
-            <w:r>
-              <w:t>Person responsible</w:t>
-            </w:r>
-          </w:p>
-        </w:tc>
-        <w:tc>
-          <w:tcPr>
-            <w:tcW w:w="2250" w:type="dxa"/>
-          </w:tcPr>
-          <w:p>
-            <w:pPr>
-              <w:pStyle w:val="Heading2"/>
-              <w:spacing w:after="0"/>
-            </w:pPr>
-            <w:r>
-              <w:t>Deadline</w:t>
-            </w:r>
-          </w:p>
-        </w:tc>
-      </w:tr>
-      <w:tr>
-        <w:sdt>
-          <w:sdtPr>
-            <w:id w:val="-270244518"/>
-            <w:placeholder>
-              <w:docPart w:val="8BBC5F3C69B74915A21D5C45EBDBBB4F"/>
-            </w:placeholder>
-            <w15:appearance w15:val="hidden"/>
-          </w:sdtPr>
-          <w:sdtContent>
-            <w:tc>
-              <w:tcPr>
-                <w:tcW w:w="6300" w:type="dxa"/>
-              </w:tcPr>
-              <w:p>
-                <w:pPr>
-                  <w:spacing w:after="0"/>
-                </w:pPr>
-                <w:r>
-                  <w:t>Plot several sketches for possible poster designs for further discussion</w:t>
-                </w:r>
-              </w:p>
-            </w:tc>
-          </w:sdtContent>
-        </w:sdt>
-        <w:sdt>
-          <w:sdtPr>
-            <w:id w:val="-1917699489"/>
-            <w:placeholder>
-              <w:docPart w:val="E9885E90BA2540909581C6CF76F74473"/>
-            </w:placeholder>
-            <w15:appearance w15:val="hidden"/>
-          </w:sdtPr>
-          <w:sdtContent>
-            <w:tc>
-              <w:tcPr>
-                <w:tcW w:w="2250" w:type="dxa"/>
-              </w:tcPr>
-              <w:p>
-                <w:pPr>
-                  <w:spacing w:after="0"/>
-                </w:pPr>
-                <w:proofErr w:type="spellStart"/>
-                <w:r>
-                  <w:t>Jakob</w:t>
-                </w:r>
-                <w:proofErr w:type="spellEnd"/>
-                <w:r>
-                  <w:t>, Fin</w:t>
-                </w:r>
-              </w:p>
-            </w:tc>
-            <w:bookmarkStart w:id="0" w:name="_GoBack" w:displacedByCustomXml="next"/>
-            <w:bookmarkEnd w:id="0" w:displacedByCustomXml="next"/>
-          </w:sdtContent>
-        </w:sdt>
-        <w:tc>
-          <w:tcPr>
-            <w:tcW w:w="2250" w:type="dxa"/>
-          </w:tcPr>
-          <w:p>
-            <w:pPr>
-              <w:spacing w:after="0"/>
-              <w:ind w:left="0"/>
-            </w:pPr>
-            <w:r>
-              <w:t>Jour Fixe, Mon 27/4</w:t>
-            </w:r>
-          </w:p>
-        </w:tc>
-      </w:tr>
-    </w:tbl>
     <w:p>
       <w:pPr>
         <w:pStyle w:val="Subtitle"/>
       </w:pPr>
+      <w:bookmarkStart w:id="0" w:name="_GoBack"/>
+      <w:bookmarkEnd w:id="0"/>
     </w:p>
     <w:sectPr>
       <w:footerReference w:type="default" r:id="rId9"/>
@@ -1804,7 +1192,7 @@
 
 <file path=word/numbering.xml><?xml version="1.0" encoding="utf-8"?>
 <w:numbering xmlns:wpc="http://schemas.microsoft.com/office/word/2010/wordprocessingCanvas" xmlns:mc="http://schemas.openxmlformats.org/markup-compatibility/2006" xmlns:o="urn:schemas-microsoft-com:office:office" xmlns:r="http://schemas.openxmlformats.org/officeDocument/2006/relationships" xmlns:m="http://schemas.openxmlformats.org/officeDocument/2006/math" xmlns:v="urn:schemas-microsoft-com:vml" xmlns:wp14="http://schemas.microsoft.com/office/word/2010/wordprocessingDrawing" xmlns:wp="http://schemas.openxmlformats.org/drawingml/2006/wordprocessingDrawing" xmlns:w10="urn:schemas-microsoft-com:office:word" xmlns:w="http://schemas.openxmlformats.org/wordprocessingml/2006/main" xmlns:w14="http://schemas.microsoft.com/office/word/2010/wordml" xmlns:w15="http://schemas.microsoft.com/office/word/2012/wordml" xmlns:wpg="http://schemas.microsoft.com/office/word/2010/wordprocessingGroup" xmlns:wpi="http://schemas.microsoft.com/office/word/2010/wordprocessingInk" xmlns:wne="http://schemas.microsoft.com/office/word/2006/wordml" xmlns:wps="http://schemas.microsoft.com/office/word/2010/wordprocessingShape" mc:Ignorable="w14 w15 wp14">
-  <w:abstractNum w:abstractNumId="0">
+  <w:abstractNum w:abstractNumId="0" w15:restartNumberingAfterBreak="0">
     <w:nsid w:val="FFFFFF7C"/>
     <w:multiLevelType w:val="singleLevel"/>
     <w:tmpl w:val="14625F9E"/>
@@ -1821,7 +1209,7 @@
       </w:pPr>
     </w:lvl>
   </w:abstractNum>
-  <w:abstractNum w:abstractNumId="1">
+  <w:abstractNum w:abstractNumId="1" w15:restartNumberingAfterBreak="0">
     <w:nsid w:val="FFFFFF7D"/>
     <w:multiLevelType w:val="singleLevel"/>
     <w:tmpl w:val="AE8CC192"/>
@@ -1838,7 +1226,7 @@
       </w:pPr>
     </w:lvl>
   </w:abstractNum>
-  <w:abstractNum w:abstractNumId="2">
+  <w:abstractNum w:abstractNumId="2" w15:restartNumberingAfterBreak="0">
     <w:nsid w:val="FFFFFF7E"/>
     <w:multiLevelType w:val="singleLevel"/>
     <w:tmpl w:val="BE2A030A"/>
@@ -1855,7 +1243,7 @@
       </w:pPr>
     </w:lvl>
   </w:abstractNum>
-  <w:abstractNum w:abstractNumId="3">
+  <w:abstractNum w:abstractNumId="3" w15:restartNumberingAfterBreak="0">
     <w:nsid w:val="FFFFFF7F"/>
     <w:multiLevelType w:val="singleLevel"/>
     <w:tmpl w:val="6A328854"/>
@@ -1872,7 +1260,7 @@
       </w:pPr>
     </w:lvl>
   </w:abstractNum>
-  <w:abstractNum w:abstractNumId="4">
+  <w:abstractNum w:abstractNumId="4" w15:restartNumberingAfterBreak="0">
     <w:nsid w:val="FFFFFF80"/>
     <w:multiLevelType w:val="singleLevel"/>
     <w:tmpl w:val="C65A0CC6"/>
@@ -1892,7 +1280,7 @@
       </w:rPr>
     </w:lvl>
   </w:abstractNum>
-  <w:abstractNum w:abstractNumId="5">
+  <w:abstractNum w:abstractNumId="5" w15:restartNumberingAfterBreak="0">
     <w:nsid w:val="FFFFFF81"/>
     <w:multiLevelType w:val="singleLevel"/>
     <w:tmpl w:val="F034C0F6"/>
@@ -1912,7 +1300,7 @@
       </w:rPr>
     </w:lvl>
   </w:abstractNum>
-  <w:abstractNum w:abstractNumId="6">
+  <w:abstractNum w:abstractNumId="6" w15:restartNumberingAfterBreak="0">
     <w:nsid w:val="FFFFFF82"/>
     <w:multiLevelType w:val="singleLevel"/>
     <w:tmpl w:val="7F9E5970"/>
@@ -1932,7 +1320,7 @@
       </w:rPr>
     </w:lvl>
   </w:abstractNum>
-  <w:abstractNum w:abstractNumId="7">
+  <w:abstractNum w:abstractNumId="7" w15:restartNumberingAfterBreak="0">
     <w:nsid w:val="FFFFFF83"/>
     <w:multiLevelType w:val="singleLevel"/>
     <w:tmpl w:val="FC921838"/>
@@ -1952,7 +1340,7 @@
       </w:rPr>
     </w:lvl>
   </w:abstractNum>
-  <w:abstractNum w:abstractNumId="8">
+  <w:abstractNum w:abstractNumId="8" w15:restartNumberingAfterBreak="0">
     <w:nsid w:val="FFFFFF88"/>
     <w:multiLevelType w:val="singleLevel"/>
     <w:tmpl w:val="696CC36A"/>
@@ -1969,7 +1357,7 @@
       </w:pPr>
     </w:lvl>
   </w:abstractNum>
-  <w:abstractNum w:abstractNumId="9">
+  <w:abstractNum w:abstractNumId="9" w15:restartNumberingAfterBreak="0">
     <w:nsid w:val="FFFFFF89"/>
     <w:multiLevelType w:val="singleLevel"/>
     <w:tmpl w:val="908E3D46"/>
@@ -3004,119 +2392,6 @@
     </w:docPart>
     <w:docPart>
       <w:docPartPr>
-        <w:name w:val="2BB9475A5FB84DC792EED9FDEBF59EA1"/>
-        <w:category>
-          <w:name w:val="General"/>
-          <w:gallery w:val="placeholder"/>
-        </w:category>
-        <w:types>
-          <w:type w:val="bbPlcHdr"/>
-        </w:types>
-        <w:behaviors>
-          <w:behavior w:val="content"/>
-        </w:behaviors>
-        <w:guid w:val="{68BA9E54-5D69-4427-9B2A-0578996C5DF4}"/>
-      </w:docPartPr>
-      <w:docPartBody>
-        <w:p>
-          <w:pPr>
-            <w:pStyle w:val="2BB9475A5FB84DC792EED9FDEBF59EA1"/>
-          </w:pPr>
-          <w:r>
-            <w:rPr>
-              <w:rStyle w:val="SubtleEmphasis"/>
-            </w:rPr>
-            <w:t>[Time]</w:t>
-          </w:r>
-        </w:p>
-      </w:docPartBody>
-    </w:docPart>
-    <w:docPart>
-      <w:docPartPr>
-        <w:name w:val="40212A2C1D5446539CEFED53CD93FC66"/>
-        <w:category>
-          <w:name w:val="General"/>
-          <w:gallery w:val="placeholder"/>
-        </w:category>
-        <w:types>
-          <w:type w:val="bbPlcHdr"/>
-        </w:types>
-        <w:behaviors>
-          <w:behavior w:val="content"/>
-        </w:behaviors>
-        <w:guid w:val="{3BEC788F-7AF1-4F86-9161-7567806DD800}"/>
-      </w:docPartPr>
-      <w:docPartBody>
-        <w:p>
-          <w:pPr>
-            <w:pStyle w:val="40212A2C1D5446539CEFED53CD93FC66"/>
-          </w:pPr>
-          <w:r>
-            <w:rPr>
-              <w:rStyle w:val="SubtleEmphasis"/>
-            </w:rPr>
-            <w:t>[Topic]</w:t>
-          </w:r>
-        </w:p>
-      </w:docPartBody>
-    </w:docPart>
-    <w:docPart>
-      <w:docPartPr>
-        <w:name w:val="E9E9368A017041D2B0BF3D23A5E8E45A"/>
-        <w:category>
-          <w:name w:val="General"/>
-          <w:gallery w:val="placeholder"/>
-        </w:category>
-        <w:types>
-          <w:type w:val="bbPlcHdr"/>
-        </w:types>
-        <w:behaviors>
-          <w:behavior w:val="content"/>
-        </w:behaviors>
-        <w:guid w:val="{E9754C28-21EA-4403-9AA6-D687546C0E1D}"/>
-      </w:docPartPr>
-      <w:docPartBody>
-        <w:p>
-          <w:pPr>
-            <w:pStyle w:val="E9E9368A017041D2B0BF3D23A5E8E45A"/>
-          </w:pPr>
-          <w:r>
-            <w:rPr>
-              <w:rStyle w:val="SubtleEmphasis"/>
-            </w:rPr>
-            <w:t>[Name]</w:t>
-          </w:r>
-        </w:p>
-      </w:docPartBody>
-    </w:docPart>
-    <w:docPart>
-      <w:docPartPr>
-        <w:name w:val="FA01A6A267704DC9B283E8EDA71E590C"/>
-        <w:category>
-          <w:name w:val="General"/>
-          <w:gallery w:val="placeholder"/>
-        </w:category>
-        <w:types>
-          <w:type w:val="bbPlcHdr"/>
-        </w:types>
-        <w:behaviors>
-          <w:behavior w:val="content"/>
-        </w:behaviors>
-        <w:guid w:val="{7299E8D6-3283-4F31-9EB6-C539D849BAF3}"/>
-      </w:docPartPr>
-      <w:docPartBody>
-        <w:p>
-          <w:pPr>
-            <w:pStyle w:val="FA01A6A267704DC9B283E8EDA71E590C"/>
-          </w:pPr>
-          <w:r>
-            <w:t>[Conversation]</w:t>
-          </w:r>
-        </w:p>
-      </w:docPartBody>
-    </w:docPart>
-    <w:docPart>
-      <w:docPartPr>
         <w:name w:val="933DD1D428744EEFBBAF24E4A9D2D424"/>
         <w:category>
           <w:name w:val="General"/>
@@ -3224,58 +2499,6 @@
           </w:pPr>
           <w:r>
             <w:t>[Conversation]</w:t>
-          </w:r>
-        </w:p>
-      </w:docPartBody>
-    </w:docPart>
-    <w:docPart>
-      <w:docPartPr>
-        <w:name w:val="8BBC5F3C69B74915A21D5C45EBDBBB4F"/>
-        <w:category>
-          <w:name w:val="General"/>
-          <w:gallery w:val="placeholder"/>
-        </w:category>
-        <w:types>
-          <w:type w:val="bbPlcHdr"/>
-        </w:types>
-        <w:behaviors>
-          <w:behavior w:val="content"/>
-        </w:behaviors>
-        <w:guid w:val="{09FFE5CA-6D7D-413E-A1F9-80B8D5A1AEA4}"/>
-      </w:docPartPr>
-      <w:docPartBody>
-        <w:p>
-          <w:pPr>
-            <w:pStyle w:val="8BBC5F3C69B74915A21D5C45EBDBBB4F"/>
-          </w:pPr>
-          <w:r>
-            <w:t>[Topic]</w:t>
-          </w:r>
-        </w:p>
-      </w:docPartBody>
-    </w:docPart>
-    <w:docPart>
-      <w:docPartPr>
-        <w:name w:val="E9885E90BA2540909581C6CF76F74473"/>
-        <w:category>
-          <w:name w:val="General"/>
-          <w:gallery w:val="placeholder"/>
-        </w:category>
-        <w:types>
-          <w:type w:val="bbPlcHdr"/>
-        </w:types>
-        <w:behaviors>
-          <w:behavior w:val="content"/>
-        </w:behaviors>
-        <w:guid w:val="{C9D4B1D0-2F4D-4A5B-8C23-D3405CA23D94}"/>
-      </w:docPartPr>
-      <w:docPartBody>
-        <w:p>
-          <w:pPr>
-            <w:pStyle w:val="E9885E90BA2540909581C6CF76F74473"/>
-          </w:pPr>
-          <w:r>
-            <w:t>[Presenter]</w:t>
           </w:r>
         </w:p>
       </w:docPartBody>
@@ -3354,7 +2577,9 @@
   </w:compat>
   <w:rsids>
     <w:rsidRoot w:val="00B422DA"/>
+    <w:rsid w:val="000E06B3"/>
     <w:rsid w:val="00241920"/>
+    <w:rsid w:val="00A57DAD"/>
     <w:rsid w:val="00B422DA"/>
   </w:rsids>
   <m:mathPr>
@@ -3927,6 +3152,10 @@
     <w:name w:val="E9885E90BA2540909581C6CF76F74473"/>
     <w:rsid w:val="00B422DA"/>
   </w:style>
+  <w:style w:type="paragraph" w:customStyle="1" w:styleId="389C199F4DA545FB9088978C1212EB77">
+    <w:name w:val="389C199F4DA545FB9088978C1212EB77"/>
+    <w:rsid w:val="00A57DAD"/>
+  </w:style>
 </w:styles>
 </file>
 
@@ -4223,7 +3452,7 @@
 </file>
 
 <file path=customXml/itemProps2.xml><?xml version="1.0" encoding="utf-8"?>
-<ds:datastoreItem xmlns:ds="http://schemas.openxmlformats.org/officeDocument/2006/customXml" ds:itemID="{5A2BC077-8F88-40BE-9309-C191E237AE79}">
+<ds:datastoreItem xmlns:ds="http://schemas.openxmlformats.org/officeDocument/2006/customXml" ds:itemID="{640777E8-F1C1-4195-8F67-63B96C9B01B7}">
   <ds:schemaRefs>
     <ds:schemaRef ds:uri="http://schemas.openxmlformats.org/officeDocument/2006/bibliography"/>
   </ds:schemaRefs>

</xml_diff>